<commit_message>
Final 2 Project secondary notebook for exporting tables as pngs.
</commit_message>
<xml_diff>
--- a/Blog Post.docx
+++ b/Blog Post.docx
@@ -3,39 +3,62 @@
 <w:document xmlns:wpc="http://schemas.microsoft.com/office/word/2010/wordprocessingCanvas" xmlns:cx="http://schemas.microsoft.com/office/drawing/2014/chartex" xmlns:cx1="http://schemas.microsoft.com/office/drawing/2015/9/8/chartex" xmlns:cx2="http://schemas.microsoft.com/office/drawing/2015/10/21/chartex" xmlns:cx3="http://schemas.microsoft.com/office/drawing/2016/5/9/chartex" xmlns:cx4="http://schemas.microsoft.com/office/drawing/2016/5/10/chartex" xmlns:cx5="http://schemas.microsoft.com/office/drawing/2016/5/11/chartex" xmlns:cx6="http://schemas.microsoft.com/office/drawing/2016/5/12/chartex" xmlns:cx7="http://schemas.microsoft.com/office/drawing/2016/5/13/chartex" xmlns:cx8="http://schemas.microsoft.com/office/drawing/2016/5/14/chartex" xmlns:mc="http://schemas.openxmlformats.org/markup-compatibility/2006" xmlns:aink="http://schemas.microsoft.com/office/drawing/2016/ink" xmlns:am3d="http://schemas.microsoft.com/office/drawing/2017/model3d" xmlns:o="urn:schemas-microsoft-com:office:office" xmlns:r="http://schemas.openxmlformats.org/officeDocument/2006/relationships" xmlns:m="http://schemas.openxmlformats.org/officeDocument/2006/math" xmlns:v="urn:schemas-microsoft-com:vml" xmlns:wp14="http://schemas.microsoft.com/office/word/2010/wordprocessingDrawing" xmlns:wp="http://schemas.openxmlformats.org/drawingml/2006/wordprocessingDrawing" xmlns:w10="urn:schemas-microsoft-com:office:word" xmlns:w="http://schemas.openxmlformats.org/wordprocessingml/2006/main" xmlns:w14="http://schemas.microsoft.com/office/word/2010/wordml" xmlns:w15="http://schemas.microsoft.com/office/word/2012/wordml" xmlns:w16cid="http://schemas.microsoft.com/office/word/2016/wordml/cid" xmlns:w16se="http://schemas.microsoft.com/office/word/2015/wordml/symex" xmlns:wpg="http://schemas.microsoft.com/office/word/2010/wordprocessingGroup" xmlns:wpi="http://schemas.microsoft.com/office/word/2010/wordprocessingInk" xmlns:wne="http://schemas.microsoft.com/office/word/2006/wordml" xmlns:wps="http://schemas.microsoft.com/office/word/2010/wordprocessingShape" mc:Ignorable="w14 w15 w16se w16cid wp14">
   <w:body>
     <w:p>
+      <w:pPr>
+        <w:rPr>
+          <w:rFonts w:eastAsia="Times New Roman"/>
+        </w:rPr>
+      </w:pPr>
       <w:r>
-        <w:t>Blog Post</w:t>
+        <w:rPr>
+          <w:rFonts w:eastAsia="Times New Roman"/>
+        </w:rPr>
+        <w:t>Your blog post should include everything from how you identified what tables contained the information you need, to how you retrieved it using SQL (and any challenges you ran into while doing so), as well as your methodology and results for your hypothesis tests.</w:t>
       </w:r>
     </w:p>
     <w:p>
+      <w:pPr>
+        <w:rPr>
+          <w:rFonts w:eastAsia="Times New Roman"/>
+        </w:rPr>
+      </w:pPr>
       <w:r>
-        <w:t>### Blog Post Must-Haves</w:t>
+        <w:rPr>
+          <w:rFonts w:eastAsia="Times New Roman"/>
+          <w:b/>
+          <w:bCs/>
+          <w:i/>
+          <w:iCs/>
+          <w:bdr w:val="none" w:sz="0" w:space="0" w:color="auto" w:frame="1"/>
+        </w:rPr>
+        <w:t>NOTE:</w:t>
+      </w:r>
+      <w:r>
+        <w:rPr>
+          <w:rFonts w:eastAsia="Times New Roman"/>
+        </w:rPr>
+        <w:t> This blog post is your way of showcasing the work you've done on this project--chances are it will soon be read by a recruiter or hiring manager! Take the time to make sure that you craft your story well, and clearly explain your process and findings in a way that clearly shows both your technical expertise </w:t>
+      </w:r>
+      <w:r>
+        <w:rPr>
+          <w:rFonts w:eastAsia="Times New Roman"/>
+          <w:b/>
+          <w:bCs/>
+          <w:i/>
+          <w:iCs/>
+          <w:bdr w:val="none" w:sz="0" w:space="0" w:color="auto" w:frame="1"/>
+        </w:rPr>
+        <w:t>and</w:t>
+      </w:r>
+      <w:r>
+        <w:rPr>
+          <w:rFonts w:eastAsia="Times New Roman"/>
+        </w:rPr>
+        <w:t> your ability to communicate your results!</w:t>
       </w:r>
     </w:p>
     <w:p>
-      <w:r>
-        <w:t xml:space="preserve">Your blog post should include everything from how you identified what tables contained the information you need, to how you retrieved it using SQL (and any challenges you ran into while doing so), as well as your methodology and results for your hypothesis tests. </w:t>
-      </w:r>
       <w:bookmarkStart w:id="0" w:name="_GoBack"/>
       <w:bookmarkEnd w:id="0"/>
-    </w:p>
-    <w:p>
-      <w:r>
-        <w:t>**_</w:t>
-      </w:r>
-      <w:proofErr w:type="gramStart"/>
-      <w:r>
-        <w:t>NOTE:_</w:t>
-      </w:r>
-      <w:proofErr w:type="gramEnd"/>
-      <w:r>
-        <w:t>**  This blog post is your way of showcasing the work you've done on this project--chances are it will soon be read by a recruiter or hiring manager! Take the time to make sure that you craft your story well, and clearly explain your process and findings in a way that clearly shows both your technical expertise **_and_** your ability to communicate your results!</w:t>
-      </w:r>
-    </w:p>
-    <w:p>
-      <w:r>
-        <w:t>___</w:t>
-      </w:r>
     </w:p>
     <w:sectPr>
       <w:pgSz w:w="12240" w:h="15840"/>
@@ -318,6 +341,7 @@
     <w:lsdException w:name="HTML Sample" w:semiHidden="1" w:unhideWhenUsed="1"/>
     <w:lsdException w:name="HTML Typewriter" w:semiHidden="1" w:unhideWhenUsed="1"/>
     <w:lsdException w:name="HTML Variable" w:semiHidden="1" w:unhideWhenUsed="1"/>
+    <w:lsdException w:name="Normal Table" w:semiHidden="1" w:unhideWhenUsed="1"/>
     <w:lsdException w:name="annotation subject" w:semiHidden="1" w:unhideWhenUsed="1"/>
     <w:lsdException w:name="No List" w:semiHidden="1" w:unhideWhenUsed="1"/>
     <w:lsdException w:name="Outline List 1" w:semiHidden="1" w:unhideWhenUsed="1"/>
@@ -364,8 +388,10 @@
     <w:lsdException w:name="Table Subtle 2" w:semiHidden="1" w:unhideWhenUsed="1"/>
     <w:lsdException w:name="Table Web 1" w:semiHidden="1" w:unhideWhenUsed="1"/>
     <w:lsdException w:name="Table Web 2" w:semiHidden="1" w:unhideWhenUsed="1"/>
+    <w:lsdException w:name="Table Web 3" w:semiHidden="1" w:unhideWhenUsed="1"/>
     <w:lsdException w:name="Balloon Text" w:semiHidden="1" w:unhideWhenUsed="1"/>
     <w:lsdException w:name="Table Grid" w:uiPriority="39"/>
+    <w:lsdException w:name="Table Theme" w:semiHidden="1" w:unhideWhenUsed="1"/>
     <w:lsdException w:name="Placeholder Text" w:semiHidden="1"/>
     <w:lsdException w:name="No Spacing" w:uiPriority="1" w:qFormat="1"/>
     <w:lsdException w:name="Light Shading" w:uiPriority="60"/>
@@ -1471,6 +1497,22 @@
       <w:w w:val="100"/>
       <w:sz w:val="20"/>
       <w:szCs w:val="20"/>
+    </w:rPr>
+  </w:style>
+  <w:style w:type="paragraph" w:styleId="NormalWeb">
+    <w:name w:val="Normal (Web)"/>
+    <w:basedOn w:val="Normal"/>
+    <w:uiPriority w:val="99"/>
+    <w:semiHidden/>
+    <w:unhideWhenUsed/>
+    <w:rsid w:val="005C0CFB"/>
+    <w:pPr>
+      <w:spacing w:before="100" w:beforeAutospacing="1" w:after="100" w:afterAutospacing="1" w:line="240" w:lineRule="auto"/>
+    </w:pPr>
+    <w:rPr>
+      <w:rFonts w:ascii="Times New Roman" w:eastAsia="Times New Roman" w:hAnsi="Times New Roman" w:cs="Times New Roman"/>
+      <w:sz w:val="24"/>
+      <w:szCs w:val="24"/>
     </w:rPr>
   </w:style>
 </w:styles>

</xml_diff>